<commit_message>
added Git in experience
</commit_message>
<xml_diff>
--- a/Resume.docx
+++ b/Resume.docx
@@ -64,27 +64,7 @@
             <w:sz w:val="22"/>
             <w:szCs w:val="22"/>
           </w:rPr>
-          <w:t>radhi</w:t>
-        </w:r>
-        <w:r>
-          <w:rPr>
-            <w:rFonts w:ascii="Calibri" w:eastAsia="BatangChe" w:hAnsi="Calibri" w:cs="BatangChe"/>
-            <w:w w:val="104"/>
-            <w:position w:val="1"/>
-            <w:sz w:val="22"/>
-            <w:szCs w:val="22"/>
-          </w:rPr>
-          <w:t>k</w:t>
-        </w:r>
-        <w:r>
-          <w:rPr>
-            <w:rFonts w:ascii="Calibri" w:eastAsia="BatangChe" w:hAnsi="Calibri" w:cs="BatangChe"/>
-            <w:w w:val="104"/>
-            <w:position w:val="1"/>
-            <w:sz w:val="22"/>
-            <w:szCs w:val="22"/>
-          </w:rPr>
-          <w:t>adesai123@gmail.com</w:t>
+          <w:t>radhikadesai123@gmail.com</w:t>
         </w:r>
       </w:hyperlink>
       <w:r>
@@ -141,7 +121,6 @@
         </w:rPr>
         <w:t xml:space="preserve"> </w:t>
       </w:r>
-      <w:proofErr w:type="spellStart"/>
       <w:r>
         <w:rPr>
           <w:rFonts w:ascii="Calibri" w:hAnsi="Calibri"/>
@@ -168,17 +147,7 @@
           <w:sz w:val="22"/>
           <w:szCs w:val="22"/>
         </w:rPr>
-        <w:t>ge</w:t>
-      </w:r>
-      <w:proofErr w:type="spellEnd"/>
-      <w:r>
-        <w:rPr>
-          <w:rFonts w:ascii="Calibri" w:hAnsi="Calibri"/>
-          <w:position w:val="1"/>
-          <w:sz w:val="22"/>
-          <w:szCs w:val="22"/>
-        </w:rPr>
-        <w:t xml:space="preserve"> </w:t>
+        <w:t xml:space="preserve">ge </w:t>
       </w:r>
       <w:r>
         <w:rPr>
@@ -210,7 +179,6 @@
         </w:rPr>
         <w:t xml:space="preserve">Gainesville, </w:t>
       </w:r>
-      <w:proofErr w:type="spellStart"/>
       <w:r>
         <w:rPr>
           <w:rFonts w:ascii="Calibri" w:hAnsi="Calibri"/>
@@ -221,7 +189,6 @@
         </w:rPr>
         <w:t>Fl</w:t>
       </w:r>
-      <w:proofErr w:type="spellEnd"/>
       <w:r>
         <w:rPr>
           <w:rFonts w:ascii="Calibri" w:hAnsi="Calibri"/>
@@ -786,8 +753,6 @@
         </w:rPr>
         <w:tab/>
       </w:r>
-      <w:bookmarkStart w:id="0" w:name="_GoBack"/>
-      <w:bookmarkEnd w:id="0"/>
       <w:r>
         <w:rPr>
           <w:rFonts w:ascii="Calibri" w:hAnsi="Calibri"/>
@@ -913,7 +878,59 @@
           <w:sz w:val="24"/>
           <w:szCs w:val="24"/>
         </w:rPr>
-        <w:t xml:space="preserve">Extensive code, design, delivery of clean, scalable, quality software using Agile methodologies. </w:t>
+        <w:t>Extensive code, design, delivery of clean, scalable, quality software using Agile methodologies</w:t>
+      </w:r>
+      <w:r>
+        <w:rPr>
+          <w:rFonts w:ascii="Calibri" w:hAnsi="Calibri"/>
+          <w:sz w:val="24"/>
+          <w:szCs w:val="24"/>
+        </w:rPr>
+        <w:t xml:space="preserve"> </w:t>
+      </w:r>
+    </w:p>
+    <w:p>
+      <w:pPr>
+        <w:jc w:val="both"/>
+        <w:rPr>
+          <w:rFonts w:ascii="Calibri" w:hAnsi="Calibri"/>
+          <w:sz w:val="24"/>
+          <w:szCs w:val="24"/>
+        </w:rPr>
+      </w:pPr>
+      <w:r>
+        <w:rPr>
+          <w:rFonts w:ascii="Calibri" w:hAnsi="Calibri"/>
+          <w:sz w:val="24"/>
+          <w:szCs w:val="24"/>
+        </w:rPr>
+        <w:t>and Git for version control</w:t>
+      </w:r>
+      <w:bookmarkStart w:id="0" w:name="_GoBack"/>
+      <w:bookmarkEnd w:id="0"/>
+      <w:r>
+        <w:rPr>
+          <w:rFonts w:ascii="Calibri" w:hAnsi="Calibri"/>
+          <w:sz w:val="24"/>
+          <w:szCs w:val="24"/>
+        </w:rPr>
+        <w:t>.</w:t>
+      </w:r>
+      <w:r>
+        <w:rPr>
+          <w:rFonts w:ascii="Calibri" w:hAnsi="Calibri"/>
+          <w:sz w:val="24"/>
+          <w:szCs w:val="24"/>
+        </w:rPr>
+        <w:t xml:space="preserve"> </w:t>
+      </w:r>
+      <w:r>
+        <w:rPr>
+          <w:rFonts w:ascii="Calibri" w:hAnsi="Calibri"/>
+          <w:sz w:val="24"/>
+          <w:szCs w:val="24"/>
+        </w:rPr>
+        <w:t xml:space="preserve"> </w:t>
       </w:r>
     </w:p>
     <w:p>
@@ -1208,7 +1225,6 @@
         </w:rPr>
         <w:t xml:space="preserve">y platform, </w:t>
       </w:r>
-      <w:proofErr w:type="spellStart"/>
       <w:r>
         <w:rPr>
           <w:rFonts w:ascii="Calibri" w:hAnsi="Calibri"/>
@@ -1245,17 +1261,7 @@
           <w:sz w:val="24"/>
           <w:szCs w:val="24"/>
         </w:rPr>
-        <w:t>ascript</w:t>
-      </w:r>
-      <w:proofErr w:type="spellEnd"/>
-      <w:r>
-        <w:rPr>
-          <w:rFonts w:ascii="Calibri" w:hAnsi="Calibri"/>
-          <w:w w:val="108"/>
-          <w:sz w:val="24"/>
-          <w:szCs w:val="24"/>
-        </w:rPr>
-        <w:t>,</w:t>
+        <w:t>ascript,</w:t>
       </w:r>
       <w:r>
         <w:rPr>
@@ -1267,7 +1273,6 @@
         </w:rPr>
         <w:t xml:space="preserve"> </w:t>
       </w:r>
-      <w:proofErr w:type="spellStart"/>
       <w:r>
         <w:rPr>
           <w:rFonts w:ascii="Calibri" w:hAnsi="Calibri"/>
@@ -1285,7 +1290,6 @@
         </w:rPr>
         <w:t>y</w:t>
       </w:r>
-      <w:proofErr w:type="spellEnd"/>
       <w:r>
         <w:rPr>
           <w:rFonts w:ascii="Calibri" w:hAnsi="Calibri"/>
@@ -1303,7 +1307,6 @@
         </w:rPr>
         <w:t xml:space="preserve"> </w:t>
       </w:r>
-      <w:proofErr w:type="spellStart"/>
       <w:r>
         <w:rPr>
           <w:rFonts w:ascii="Calibri" w:hAnsi="Calibri"/>
@@ -1338,26 +1341,7 @@
           <w:sz w:val="24"/>
           <w:szCs w:val="24"/>
         </w:rPr>
-        <w:t>y</w:t>
-      </w:r>
-      <w:proofErr w:type="spellEnd"/>
-      <w:r>
-        <w:rPr>
-          <w:rFonts w:ascii="Calibri" w:hAnsi="Calibri"/>
-          <w:w w:val="102"/>
-          <w:sz w:val="24"/>
-          <w:szCs w:val="24"/>
-        </w:rPr>
-        <w:t xml:space="preserve"> </w:t>
-      </w:r>
-      <w:r>
-        <w:rPr>
-          <w:rFonts w:ascii="Calibri" w:hAnsi="Calibri"/>
-          <w:w w:val="102"/>
-          <w:sz w:val="24"/>
-          <w:szCs w:val="24"/>
-        </w:rPr>
-        <w:t>Mobile</w:t>
+        <w:t>y Mobile</w:t>
       </w:r>
     </w:p>
     <w:p>
@@ -1696,7 +1680,6 @@
         </w:rPr>
         <w:t xml:space="preserve"> </w:t>
       </w:r>
-      <w:proofErr w:type="spellStart"/>
       <w:r>
         <w:rPr>
           <w:rFonts w:ascii="Calibri" w:hAnsi="Calibri"/>
@@ -1733,17 +1716,7 @@
           <w:sz w:val="24"/>
           <w:szCs w:val="24"/>
         </w:rPr>
-        <w:t>ascript</w:t>
-      </w:r>
-      <w:proofErr w:type="spellEnd"/>
-      <w:r>
-        <w:rPr>
-          <w:rFonts w:ascii="Calibri" w:hAnsi="Calibri"/>
-          <w:w w:val="111"/>
-          <w:sz w:val="24"/>
-          <w:szCs w:val="24"/>
-        </w:rPr>
-        <w:t>,</w:t>
+        <w:t>ascript,</w:t>
       </w:r>
       <w:r>
         <w:rPr>
@@ -1774,23 +1747,13 @@
         </w:rPr>
         <w:t xml:space="preserve"> </w:t>
       </w:r>
-      <w:proofErr w:type="spellStart"/>
-      <w:r>
-        <w:rPr>
-          <w:rFonts w:ascii="Calibri" w:hAnsi="Calibri"/>
-          <w:sz w:val="24"/>
-          <w:szCs w:val="24"/>
-        </w:rPr>
-        <w:t>js</w:t>
-      </w:r>
-      <w:proofErr w:type="spellEnd"/>
-      <w:r>
-        <w:rPr>
-          <w:rFonts w:ascii="Calibri" w:hAnsi="Calibri"/>
-          <w:sz w:val="24"/>
-          <w:szCs w:val="24"/>
-        </w:rPr>
-        <w:t>,</w:t>
+      <w:r>
+        <w:rPr>
+          <w:rFonts w:ascii="Calibri" w:hAnsi="Calibri"/>
+          <w:sz w:val="24"/>
+          <w:szCs w:val="24"/>
+        </w:rPr>
+        <w:t>js,</w:t>
       </w:r>
       <w:r>
         <w:rPr>
@@ -1926,7 +1889,6 @@
         </w:rPr>
         <w:t xml:space="preserve"> </w:t>
       </w:r>
-      <w:proofErr w:type="spellStart"/>
       <w:r>
         <w:rPr>
           <w:rFonts w:ascii="Calibri" w:hAnsi="Calibri"/>
@@ -1935,7 +1897,6 @@
         </w:rPr>
         <w:t>Heroku</w:t>
       </w:r>
-      <w:proofErr w:type="spellEnd"/>
       <w:r>
         <w:rPr>
           <w:rFonts w:ascii="Calibri" w:hAnsi="Calibri"/>
@@ -2096,7 +2057,7 @@
         </w:rPr>
         <w:t xml:space="preserve">Website: </w:t>
       </w:r>
-      <w:hyperlink r:id="rId8" w:history="1">
+      <w:hyperlink r:id="rId8" w:anchor="/home" w:history="1">
         <w:r>
           <w:rPr>
             <w:rStyle w:val="Hyperlink"/>
@@ -2192,16 +2153,74 @@
         </w:rPr>
         <w:t xml:space="preserve"> </w:t>
       </w:r>
-      <w:proofErr w:type="spellStart"/>
-      <w:r>
-        <w:rPr>
-          <w:rFonts w:ascii="Calibri" w:hAnsi="Calibri"/>
-          <w:sz w:val="22"/>
-          <w:szCs w:val="22"/>
-        </w:rPr>
-        <w:t>MongoDB</w:t>
-      </w:r>
-      <w:proofErr w:type="spellEnd"/>
+      <w:r>
+        <w:rPr>
+          <w:rFonts w:ascii="Calibri" w:hAnsi="Calibri"/>
+          <w:sz w:val="22"/>
+          <w:szCs w:val="22"/>
+        </w:rPr>
+        <w:t xml:space="preserve">MongoDB, </w:t>
+      </w:r>
+      <w:r>
+        <w:rPr>
+          <w:rFonts w:ascii="Calibri" w:hAnsi="Calibri"/>
+          <w:sz w:val="22"/>
+          <w:szCs w:val="22"/>
+        </w:rPr>
+        <w:t>REST,</w:t>
+      </w:r>
+      <w:r>
+        <w:rPr>
+          <w:rFonts w:ascii="Calibri" w:hAnsi="Calibri"/>
+          <w:spacing w:val="2"/>
+          <w:sz w:val="22"/>
+          <w:szCs w:val="22"/>
+        </w:rPr>
+        <w:t xml:space="preserve"> </w:t>
+      </w:r>
+      <w:r>
+        <w:rPr>
+          <w:rFonts w:ascii="Calibri" w:hAnsi="Calibri"/>
+          <w:sz w:val="22"/>
+          <w:szCs w:val="22"/>
+        </w:rPr>
+        <w:t>Gr</w:t>
+      </w:r>
+      <w:r>
+        <w:rPr>
+          <w:rFonts w:ascii="Calibri" w:hAnsi="Calibri"/>
+          <w:spacing w:val="6"/>
+          <w:sz w:val="22"/>
+          <w:szCs w:val="22"/>
+        </w:rPr>
+        <w:t>o</w:t>
+      </w:r>
+      <w:r>
+        <w:rPr>
+          <w:rFonts w:ascii="Calibri" w:hAnsi="Calibri"/>
+          <w:spacing w:val="-6"/>
+          <w:sz w:val="22"/>
+          <w:szCs w:val="22"/>
+        </w:rPr>
+        <w:t>o</w:t>
+      </w:r>
+      <w:r>
+        <w:rPr>
+          <w:rFonts w:ascii="Calibri" w:hAnsi="Calibri"/>
+          <w:sz w:val="22"/>
+          <w:szCs w:val="22"/>
+        </w:rPr>
+        <w:t>v</w:t>
+      </w:r>
+      <w:r>
+        <w:rPr>
+          <w:rFonts w:ascii="Calibri" w:hAnsi="Calibri"/>
+          <w:spacing w:val="-18"/>
+          <w:sz w:val="22"/>
+          <w:szCs w:val="22"/>
+        </w:rPr>
+        <w:t>y</w:t>
+      </w:r>
       <w:r>
         <w:rPr>
           <w:rFonts w:ascii="Calibri" w:hAnsi="Calibri"/>
@@ -2210,75 +2229,6 @@
         </w:rPr>
         <w:t xml:space="preserve">, </w:t>
       </w:r>
-      <w:r>
-        <w:rPr>
-          <w:rFonts w:ascii="Calibri" w:hAnsi="Calibri"/>
-          <w:sz w:val="22"/>
-          <w:szCs w:val="22"/>
-        </w:rPr>
-        <w:t>REST,</w:t>
-      </w:r>
-      <w:r>
-        <w:rPr>
-          <w:rFonts w:ascii="Calibri" w:hAnsi="Calibri"/>
-          <w:spacing w:val="2"/>
-          <w:sz w:val="22"/>
-          <w:szCs w:val="22"/>
-        </w:rPr>
-        <w:t xml:space="preserve"> </w:t>
-      </w:r>
-      <w:r>
-        <w:rPr>
-          <w:rFonts w:ascii="Calibri" w:hAnsi="Calibri"/>
-          <w:sz w:val="22"/>
-          <w:szCs w:val="22"/>
-        </w:rPr>
-        <w:t>Gr</w:t>
-      </w:r>
-      <w:r>
-        <w:rPr>
-          <w:rFonts w:ascii="Calibri" w:hAnsi="Calibri"/>
-          <w:spacing w:val="6"/>
-          <w:sz w:val="22"/>
-          <w:szCs w:val="22"/>
-        </w:rPr>
-        <w:t>o</w:t>
-      </w:r>
-      <w:r>
-        <w:rPr>
-          <w:rFonts w:ascii="Calibri" w:hAnsi="Calibri"/>
-          <w:spacing w:val="-6"/>
-          <w:sz w:val="22"/>
-          <w:szCs w:val="22"/>
-        </w:rPr>
-        <w:t>o</w:t>
-      </w:r>
-      <w:r>
-        <w:rPr>
-          <w:rFonts w:ascii="Calibri" w:hAnsi="Calibri"/>
-          <w:sz w:val="22"/>
-          <w:szCs w:val="22"/>
-        </w:rPr>
-        <w:t>v</w:t>
-      </w:r>
-      <w:r>
-        <w:rPr>
-          <w:rFonts w:ascii="Calibri" w:hAnsi="Calibri"/>
-          <w:spacing w:val="-18"/>
-          <w:sz w:val="22"/>
-          <w:szCs w:val="22"/>
-        </w:rPr>
-        <w:t>y</w:t>
-      </w:r>
-      <w:r>
-        <w:rPr>
-          <w:rFonts w:ascii="Calibri" w:hAnsi="Calibri"/>
-          <w:sz w:val="22"/>
-          <w:szCs w:val="22"/>
-        </w:rPr>
-        <w:t xml:space="preserve">, </w:t>
-      </w:r>
-      <w:proofErr w:type="spellStart"/>
       <w:r>
         <w:rPr>
           <w:rFonts w:ascii="Calibri" w:hAnsi="Calibri"/>
@@ -2315,17 +2265,7 @@
           <w:sz w:val="22"/>
           <w:szCs w:val="22"/>
         </w:rPr>
-        <w:t>ascript</w:t>
-      </w:r>
-      <w:proofErr w:type="spellEnd"/>
-      <w:r>
-        <w:rPr>
-          <w:rFonts w:ascii="Calibri" w:hAnsi="Calibri"/>
-          <w:w w:val="113"/>
-          <w:sz w:val="22"/>
-          <w:szCs w:val="22"/>
-        </w:rPr>
-        <w:t>,</w:t>
+        <w:t>ascript,</w:t>
       </w:r>
       <w:r>
         <w:rPr>
@@ -2337,7 +2277,6 @@
         </w:rPr>
         <w:t xml:space="preserve"> </w:t>
       </w:r>
-      <w:proofErr w:type="spellStart"/>
       <w:r>
         <w:rPr>
           <w:rFonts w:ascii="Calibri" w:hAnsi="Calibri"/>
@@ -2361,18 +2300,8 @@
           <w:sz w:val="22"/>
           <w:szCs w:val="22"/>
         </w:rPr>
-        <w:t>deJS</w:t>
-      </w:r>
-      <w:proofErr w:type="spellEnd"/>
-      <w:r>
-        <w:rPr>
-          <w:rFonts w:ascii="Calibri" w:hAnsi="Calibri"/>
-          <w:sz w:val="22"/>
-          <w:szCs w:val="22"/>
-        </w:rPr>
-        <w:t xml:space="preserve">, </w:t>
-      </w:r>
-      <w:proofErr w:type="spellStart"/>
+        <w:t xml:space="preserve">deJS, </w:t>
+      </w:r>
       <w:r>
         <w:rPr>
           <w:rFonts w:ascii="Calibri" w:hAnsi="Calibri"/>
@@ -2398,9 +2327,8 @@
           <w:sz w:val="22"/>
           <w:szCs w:val="22"/>
         </w:rPr>
-        <w:t>ssJS</w:t>
-      </w:r>
-      <w:proofErr w:type="spellEnd"/>
+        <w:t>ssJS,</w:t>
+      </w:r>
       <w:r>
         <w:rPr>
           <w:rFonts w:ascii="Calibri" w:hAnsi="Calibri"/>
@@ -2408,18 +2336,8 @@
           <w:sz w:val="22"/>
           <w:szCs w:val="22"/>
         </w:rPr>
-        <w:t>,</w:t>
-      </w:r>
-      <w:r>
-        <w:rPr>
-          <w:rFonts w:ascii="Calibri" w:hAnsi="Calibri"/>
-          <w:w w:val="109"/>
-          <w:sz w:val="22"/>
-          <w:szCs w:val="22"/>
-        </w:rPr>
-        <w:t xml:space="preserve"> </w:t>
-      </w:r>
-      <w:proofErr w:type="spellStart"/>
+        <w:t xml:space="preserve"> </w:t>
+      </w:r>
       <w:r>
         <w:rPr>
           <w:rFonts w:ascii="Calibri" w:hAnsi="Calibri"/>
@@ -2428,7 +2346,6 @@
         </w:rPr>
         <w:t>AngularJS</w:t>
       </w:r>
-      <w:proofErr w:type="spellEnd"/>
       <w:r>
         <w:rPr>
           <w:rFonts w:ascii="Calibri" w:hAnsi="Calibri"/>
@@ -2920,23 +2837,7 @@
           <w:sz w:val="24"/>
           <w:szCs w:val="24"/>
         </w:rPr>
-        <w:t>k:</w:t>
-      </w:r>
-      <w:r>
-        <w:rPr>
-          <w:rFonts w:ascii="Calibri" w:hAnsi="Calibri"/>
-          <w:sz w:val="24"/>
-          <w:szCs w:val="24"/>
-        </w:rPr>
-        <w:t xml:space="preserve"> </w:t>
-      </w:r>
-      <w:r>
-        <w:rPr>
-          <w:rFonts w:ascii="Calibri" w:hAnsi="Calibri"/>
-          <w:sz w:val="24"/>
-          <w:szCs w:val="24"/>
-        </w:rPr>
-        <w:t>REST</w:t>
+        <w:t>k: REST</w:t>
       </w:r>
       <w:r>
         <w:rPr>
@@ -2985,7 +2886,6 @@
         </w:rPr>
         <w:t xml:space="preserve"> </w:t>
       </w:r>
-      <w:proofErr w:type="spellStart"/>
       <w:r>
         <w:rPr>
           <w:rFonts w:ascii="Calibri" w:hAnsi="Calibri"/>
@@ -3022,17 +2922,7 @@
           <w:sz w:val="24"/>
           <w:szCs w:val="24"/>
         </w:rPr>
-        <w:t>ascript</w:t>
-      </w:r>
-      <w:proofErr w:type="spellEnd"/>
-      <w:r>
-        <w:rPr>
-          <w:rFonts w:ascii="Calibri" w:hAnsi="Calibri"/>
-          <w:w w:val="108"/>
-          <w:sz w:val="24"/>
-          <w:szCs w:val="24"/>
-        </w:rPr>
-        <w:t>,</w:t>
+        <w:t>ascript,</w:t>
       </w:r>
       <w:r>
         <w:rPr>
@@ -3044,39 +2934,13 @@
         </w:rPr>
         <w:t xml:space="preserve"> </w:t>
       </w:r>
-      <w:proofErr w:type="spellStart"/>
-      <w:r>
-        <w:rPr>
-          <w:rFonts w:ascii="Calibri" w:hAnsi="Calibri"/>
-          <w:sz w:val="24"/>
-          <w:szCs w:val="24"/>
-        </w:rPr>
-        <w:t>AngularJS</w:t>
-      </w:r>
-      <w:proofErr w:type="spellEnd"/>
-      <w:r>
-        <w:rPr>
-          <w:rFonts w:ascii="Calibri" w:hAnsi="Calibri"/>
-          <w:sz w:val="24"/>
-          <w:szCs w:val="24"/>
-        </w:rPr>
-        <w:t>,</w:t>
-      </w:r>
-      <w:r>
-        <w:rPr>
-          <w:rFonts w:ascii="Calibri" w:hAnsi="Calibri"/>
-          <w:sz w:val="24"/>
-          <w:szCs w:val="24"/>
-        </w:rPr>
-        <w:t xml:space="preserve"> </w:t>
-      </w:r>
-      <w:r>
-        <w:rPr>
-          <w:rFonts w:ascii="Calibri" w:hAnsi="Calibri"/>
-          <w:sz w:val="24"/>
-          <w:szCs w:val="24"/>
-        </w:rPr>
-        <w:t>J</w:t>
+      <w:r>
+        <w:rPr>
+          <w:rFonts w:ascii="Calibri" w:hAnsi="Calibri"/>
+          <w:sz w:val="24"/>
+          <w:szCs w:val="24"/>
+        </w:rPr>
+        <w:t>AngularJS, J</w:t>
       </w:r>
       <w:r>
         <w:rPr>
@@ -3162,16 +3026,7 @@
           <w:sz w:val="24"/>
           <w:szCs w:val="24"/>
         </w:rPr>
-        <w:t>J</w:t>
-      </w:r>
-      <w:r>
-        <w:rPr>
-          <w:rFonts w:ascii="Calibri" w:hAnsi="Calibri"/>
-          <w:w w:val="104"/>
-          <w:sz w:val="24"/>
-          <w:szCs w:val="24"/>
-        </w:rPr>
-        <w:t>s</w:t>
+        <w:t>Js</w:t>
       </w:r>
     </w:p>
     <w:p>
@@ -3279,25 +3134,7 @@
           <w:sz w:val="24"/>
           <w:szCs w:val="24"/>
         </w:rPr>
-        <w:t xml:space="preserve">Technology Stack: JS, </w:t>
-      </w:r>
-      <w:proofErr w:type="spellStart"/>
-      <w:r>
-        <w:rPr>
-          <w:rFonts w:ascii="Calibri" w:hAnsi="Calibri"/>
-          <w:sz w:val="24"/>
-          <w:szCs w:val="24"/>
-        </w:rPr>
-        <w:t>Nodejs</w:t>
-      </w:r>
-      <w:proofErr w:type="spellEnd"/>
-      <w:r>
-        <w:rPr>
-          <w:rFonts w:ascii="Calibri" w:hAnsi="Calibri"/>
-          <w:sz w:val="24"/>
-          <w:szCs w:val="24"/>
-        </w:rPr>
-        <w:t>, Spark, MySQL, Google Cloud</w:t>
+        <w:t>Technology Stack: JS, Nodejs, Spark, MySQL, Google Cloud</w:t>
       </w:r>
     </w:p>
     <w:p>
@@ -3374,23 +3211,13 @@
         </w:rPr>
         <w:t xml:space="preserve">Frameworks: </w:t>
       </w:r>
-      <w:proofErr w:type="spellStart"/>
-      <w:r>
-        <w:rPr>
-          <w:rFonts w:ascii="Calibri" w:hAnsi="Calibri"/>
-          <w:sz w:val="24"/>
-          <w:szCs w:val="24"/>
-        </w:rPr>
-        <w:t>Node.Js</w:t>
-      </w:r>
-      <w:proofErr w:type="spellEnd"/>
-      <w:r>
-        <w:rPr>
-          <w:rFonts w:ascii="Calibri" w:hAnsi="Calibri"/>
-          <w:sz w:val="24"/>
-          <w:szCs w:val="24"/>
-        </w:rPr>
-        <w:t>, Apache Spark, Map Reduce, Spring MVC</w:t>
+      <w:r>
+        <w:rPr>
+          <w:rFonts w:ascii="Calibri" w:hAnsi="Calibri"/>
+          <w:sz w:val="24"/>
+          <w:szCs w:val="24"/>
+        </w:rPr>
+        <w:t>Node.Js, Apache Spark, Map Reduce, Spring MVC</w:t>
       </w:r>
     </w:p>
     <w:p>
@@ -5121,7 +4948,7 @@
 </file>
 
 <file path=customXml/itemProps1.xml><?xml version="1.0" encoding="utf-8"?>
-<ds:datastoreItem xmlns:ds="http://schemas.openxmlformats.org/officeDocument/2006/customXml" ds:itemID="{60A48C7B-5243-5946-AD01-4336024AE7C3}">
+<ds:datastoreItem xmlns:ds="http://schemas.openxmlformats.org/officeDocument/2006/customXml" ds:itemID="{6D9FD8A9-D5EE-684C-AC3A-523127421A32}">
   <ds:schemaRefs>
     <ds:schemaRef ds:uri="http://schemas.openxmlformats.org/officeDocument/2006/bibliography"/>
   </ds:schemaRefs>

</xml_diff>

<commit_message>
Added Angular Js as a skill
</commit_message>
<xml_diff>
--- a/Resume.docx
+++ b/Resume.docx
@@ -61,27 +61,7 @@
             <w:sz w:val="22"/>
             <w:szCs w:val="22"/>
           </w:rPr>
-          <w:t>r</w:t>
-        </w:r>
-        <w:r>
-          <w:rPr>
-            <w:rFonts w:ascii="Calibri" w:eastAsia="BatangChe" w:hAnsi="Calibri" w:cs="BatangChe"/>
-            <w:w w:val="104"/>
-            <w:position w:val="1"/>
-            <w:sz w:val="22"/>
-            <w:szCs w:val="22"/>
-          </w:rPr>
-          <w:t>a</w:t>
-        </w:r>
-        <w:r>
-          <w:rPr>
-            <w:rFonts w:ascii="Calibri" w:eastAsia="BatangChe" w:hAnsi="Calibri" w:cs="BatangChe"/>
-            <w:w w:val="104"/>
-            <w:position w:val="1"/>
-            <w:sz w:val="22"/>
-            <w:szCs w:val="22"/>
-          </w:rPr>
-          <w:t>dhikadesai123@gmail.com</w:t>
+          <w:t>radhikadesai123@gmail.com</w:t>
         </w:r>
       </w:hyperlink>
       <w:r>
@@ -109,7 +89,6 @@
         </w:rPr>
         <w:t xml:space="preserve">Gainesville, </w:t>
       </w:r>
-      <w:proofErr w:type="spellStart"/>
       <w:r>
         <w:rPr>
           <w:rFonts w:ascii="Calibri" w:hAnsi="Calibri"/>
@@ -120,7 +99,6 @@
         </w:rPr>
         <w:t>Fl</w:t>
       </w:r>
-      <w:proofErr w:type="spellEnd"/>
       <w:r>
         <w:rPr>
           <w:rFonts w:ascii="Calibri" w:hAnsi="Calibri"/>
@@ -803,25 +781,7 @@
           <w:sz w:val="24"/>
           <w:szCs w:val="24"/>
         </w:rPr>
-        <w:t xml:space="preserve">, </w:t>
-      </w:r>
-      <w:proofErr w:type="spellStart"/>
-      <w:r>
-        <w:rPr>
-          <w:rFonts w:ascii="Calibri" w:hAnsi="Calibri"/>
-          <w:sz w:val="24"/>
-          <w:szCs w:val="24"/>
-        </w:rPr>
-        <w:t>Git</w:t>
-      </w:r>
-      <w:proofErr w:type="spellEnd"/>
-      <w:r>
-        <w:rPr>
-          <w:rFonts w:ascii="Calibri" w:hAnsi="Calibri"/>
-          <w:sz w:val="24"/>
-          <w:szCs w:val="24"/>
-        </w:rPr>
-        <w:t>.</w:t>
+        <w:t>, Git.</w:t>
       </w:r>
       <w:r>
         <w:rPr>
@@ -845,8 +805,6 @@
         </w:rPr>
         <w:t>Projects</w:t>
       </w:r>
-      <w:bookmarkStart w:id="0" w:name="_GoBack"/>
-      <w:bookmarkEnd w:id="0"/>
     </w:p>
     <w:p>
       <w:r>
@@ -3118,7 +3076,25 @@
           <w:sz w:val="24"/>
           <w:szCs w:val="24"/>
         </w:rPr>
-        <w:t>Node.Js, Apache Spark, Map Reduce, Spring MVC</w:t>
+        <w:t xml:space="preserve">Node.Js, Apache Spark, </w:t>
+      </w:r>
+      <w:r>
+        <w:rPr>
+          <w:rFonts w:ascii="Calibri" w:hAnsi="Calibri"/>
+          <w:sz w:val="24"/>
+          <w:szCs w:val="24"/>
+        </w:rPr>
+        <w:t xml:space="preserve">AngularJs, </w:t>
+      </w:r>
+      <w:bookmarkStart w:id="0" w:name="_GoBack"/>
+      <w:bookmarkEnd w:id="0"/>
+      <w:r>
+        <w:rPr>
+          <w:rFonts w:ascii="Calibri" w:hAnsi="Calibri"/>
+          <w:sz w:val="24"/>
+          <w:szCs w:val="24"/>
+        </w:rPr>
+        <w:t>Map Reduce, Spring MVC</w:t>
       </w:r>
     </w:p>
     <w:p>
@@ -4849,7 +4825,7 @@
 </file>
 
 <file path=customXml/itemProps1.xml><?xml version="1.0" encoding="utf-8"?>
-<ds:datastoreItem xmlns:ds="http://schemas.openxmlformats.org/officeDocument/2006/customXml" ds:itemID="{DD8072DD-E984-2A44-96C7-AFC0119421F9}">
+<ds:datastoreItem xmlns:ds="http://schemas.openxmlformats.org/officeDocument/2006/customXml" ds:itemID="{07DDD76F-62B5-1342-B864-6A2DC521CA46}">
   <ds:schemaRefs>
     <ds:schemaRef ds:uri="http://schemas.openxmlformats.org/officeDocument/2006/bibliography"/>
   </ds:schemaRefs>

</xml_diff>